<commit_message>
added functional requirements to proposal
</commit_message>
<xml_diff>
--- a/docs/Project Proposal Team 26.docx
+++ b/docs/Project Proposal Team 26.docx
@@ -1,6 +1,6 @@
 
 <file path=word/document.xml><?xml version="1.0" encoding="utf-8"?>
-<w:document xmlns:wpc="http://schemas.microsoft.com/office/word/2010/wordprocessingCanvas" xmlns:cx="http://schemas.microsoft.com/office/drawing/2014/chartex" xmlns:cx1="http://schemas.microsoft.com/office/drawing/2015/9/8/chartex" xmlns:cx2="http://schemas.microsoft.com/office/drawing/2015/10/21/chartex" xmlns:cx3="http://schemas.microsoft.com/office/drawing/2016/5/9/chartex" xmlns:cx4="http://schemas.microsoft.com/office/drawing/2016/5/10/chartex" xmlns:cx5="http://schemas.microsoft.com/office/drawing/2016/5/11/chartex" xmlns:cx6="http://schemas.microsoft.com/office/drawing/2016/5/12/chartex" xmlns:cx7="http://schemas.microsoft.com/office/drawing/2016/5/13/chartex" xmlns:cx8="http://schemas.microsoft.com/office/drawing/2016/5/14/chartex" xmlns:mc="http://schemas.openxmlformats.org/markup-compatibility/2006" xmlns:aink="http://schemas.microsoft.com/office/drawing/2016/ink" xmlns:am3d="http://schemas.microsoft.com/office/drawing/2017/model3d" xmlns:o="urn:schemas-microsoft-com:office:office" xmlns:r="http://schemas.openxmlformats.org/officeDocument/2006/relationships" xmlns:m="http://schemas.openxmlformats.org/officeDocument/2006/math" xmlns:v="urn:schemas-microsoft-com:vml" xmlns:wp14="http://schemas.microsoft.com/office/word/2010/wordprocessingDrawing" xmlns:wp="http://schemas.openxmlformats.org/drawingml/2006/wordprocessingDrawing" xmlns:w10="urn:schemas-microsoft-com:office:word" xmlns:w="http://schemas.openxmlformats.org/wordprocessingml/2006/main" xmlns:w14="http://schemas.microsoft.com/office/word/2010/wordml" xmlns:w15="http://schemas.microsoft.com/office/word/2012/wordml" xmlns:w16cid="http://schemas.microsoft.com/office/word/2016/wordml/cid" xmlns:w16se="http://schemas.microsoft.com/office/word/2015/wordml/symex" xmlns:wpg="http://schemas.microsoft.com/office/word/2010/wordprocessingGroup" xmlns:wpi="http://schemas.microsoft.com/office/word/2010/wordprocessingInk" xmlns:wne="http://schemas.microsoft.com/office/word/2006/wordml" xmlns:wps="http://schemas.microsoft.com/office/word/2010/wordprocessingShape" mc:Ignorable="w14 w15 w16se w16cid wp14">
+<w:document xmlns:wpc="http://schemas.microsoft.com/office/word/2010/wordprocessingCanvas" xmlns:mc="http://schemas.openxmlformats.org/markup-compatibility/2006" xmlns:o="urn:schemas-microsoft-com:office:office" xmlns:r="http://schemas.openxmlformats.org/officeDocument/2006/relationships" xmlns:m="http://schemas.openxmlformats.org/officeDocument/2006/math" xmlns:v="urn:schemas-microsoft-com:vml" xmlns:wp14="http://schemas.microsoft.com/office/word/2010/wordprocessingDrawing" xmlns:wp="http://schemas.openxmlformats.org/drawingml/2006/wordprocessingDrawing" xmlns:w10="urn:schemas-microsoft-com:office:word" xmlns:w="http://schemas.openxmlformats.org/wordprocessingml/2006/main" xmlns:w14="http://schemas.microsoft.com/office/word/2010/wordml" xmlns:w15="http://schemas.microsoft.com/office/word/2012/wordml" xmlns:wpg="http://schemas.microsoft.com/office/word/2010/wordprocessingGroup" xmlns:wpi="http://schemas.microsoft.com/office/word/2010/wordprocessingInk" xmlns:wne="http://schemas.microsoft.com/office/word/2006/wordml" xmlns:wps="http://schemas.microsoft.com/office/word/2010/wordprocessingShape" mc:Ignorable="w14 w15 wp14">
   <w:body>
     <w:p>
       <w:pPr>
@@ -445,7 +445,7 @@
                     <pic:cNvPicPr/>
                   </pic:nvPicPr>
                   <pic:blipFill>
-                    <a:blip r:embed="rId4" cstate="print">
+                    <a:blip r:embed="rId5" cstate="print">
                       <a:extLst>
                         <a:ext uri="{28A0092B-C50C-407E-A947-70E740481C1C}">
                           <a14:useLocalDpi xmlns:a14="http://schemas.microsoft.com/office/drawing/2010/main" val="0"/>
@@ -507,181 +507,366 @@
     </w:p>
     <w:p>
       <w:pPr>
-        <w:rPr>
-          <w:rFonts w:ascii="Times New Roman" w:hAnsi="Times New Roman" w:cs="Times New Roman"/>
-        </w:rPr>
-      </w:pPr>
-      <w:r>
-        <w:rPr>
-          <w:rFonts w:ascii="Times New Roman" w:hAnsi="Times New Roman" w:cs="Times New Roman"/>
-        </w:rPr>
-        <w:t>… TO-DO …</w:t>
-      </w:r>
-    </w:p>
-    <w:p>
-      <w:pPr>
-        <w:rPr>
-          <w:rFonts w:ascii="Times New Roman" w:hAnsi="Times New Roman" w:cs="Times New Roman"/>
-          <w:b/>
-          <w:bCs/>
-        </w:rPr>
-      </w:pPr>
-    </w:p>
-    <w:p>
-      <w:pPr>
-        <w:rPr>
-          <w:rFonts w:ascii="Times New Roman" w:hAnsi="Times New Roman" w:cs="Times New Roman"/>
-          <w:b/>
-          <w:bCs/>
-        </w:rPr>
-      </w:pPr>
-      <w:r>
-        <w:rPr>
-          <w:rFonts w:ascii="Times New Roman" w:hAnsi="Times New Roman" w:cs="Times New Roman"/>
-          <w:b/>
-          <w:bCs/>
-        </w:rPr>
-        <w:t>Non-functional Issues:</w:t>
-      </w:r>
-    </w:p>
-    <w:p>
-      <w:pPr>
-        <w:rPr>
-          <w:rFonts w:ascii="Times New Roman" w:hAnsi="Times New Roman" w:cs="Times New Roman"/>
-        </w:rPr>
-      </w:pPr>
-      <w:r>
-        <w:rPr>
-          <w:rFonts w:ascii="Times New Roman" w:hAnsi="Times New Roman" w:cs="Times New Roman"/>
-        </w:rPr>
-        <w:t>We will be using Facebook's React library to build the GUI of our application. React is a popular frontend framework among web developers</w:t>
-      </w:r>
-      <w:r>
-        <w:rPr>
-          <w:rFonts w:ascii="Times New Roman" w:hAnsi="Times New Roman" w:cs="Times New Roman"/>
-        </w:rPr>
-        <w:t xml:space="preserve"> </w:t>
-      </w:r>
-      <w:r>
-        <w:rPr>
-          <w:rFonts w:ascii="Times New Roman" w:hAnsi="Times New Roman" w:cs="Times New Roman"/>
-        </w:rPr>
-        <w:t>because it makes the task of building an app's GUI much easier and simpler by breaking the various parts of a web page into encapsulated</w:t>
-      </w:r>
-      <w:r>
-        <w:rPr>
-          <w:rFonts w:ascii="Times New Roman" w:hAnsi="Times New Roman" w:cs="Times New Roman"/>
-        </w:rPr>
-        <w:t xml:space="preserve"> </w:t>
-      </w:r>
-      <w:r>
-        <w:rPr>
-          <w:rFonts w:ascii="Times New Roman" w:hAnsi="Times New Roman" w:cs="Times New Roman"/>
-        </w:rPr>
-        <w:t>components. Knowing this, the team decided to use this technology so that the team can spend</w:t>
-      </w:r>
-      <w:r>
-        <w:rPr>
-          <w:rFonts w:ascii="Times New Roman" w:hAnsi="Times New Roman" w:cs="Times New Roman"/>
-        </w:rPr>
-        <w:t xml:space="preserve"> </w:t>
-      </w:r>
-      <w:r>
-        <w:rPr>
-          <w:rFonts w:ascii="Times New Roman" w:hAnsi="Times New Roman" w:cs="Times New Roman"/>
-        </w:rPr>
-        <w:t>more time on the backend implementation</w:t>
-      </w:r>
-      <w:r>
-        <w:rPr>
-          <w:rFonts w:ascii="Times New Roman" w:hAnsi="Times New Roman" w:cs="Times New Roman"/>
-        </w:rPr>
-        <w:t xml:space="preserve"> </w:t>
-      </w:r>
-      <w:r>
-        <w:rPr>
-          <w:rFonts w:ascii="Times New Roman" w:hAnsi="Times New Roman" w:cs="Times New Roman"/>
-        </w:rPr>
-        <w:t>and interactions with the database.</w:t>
-      </w:r>
-    </w:p>
-    <w:p>
-      <w:pPr>
-        <w:rPr>
-          <w:rFonts w:ascii="Times New Roman" w:hAnsi="Times New Roman" w:cs="Times New Roman"/>
-        </w:rPr>
-      </w:pPr>
-    </w:p>
-    <w:p>
-      <w:pPr>
-        <w:rPr>
-          <w:rFonts w:ascii="Times New Roman" w:hAnsi="Times New Roman" w:cs="Times New Roman"/>
-        </w:rPr>
-      </w:pPr>
-      <w:r>
-        <w:rPr>
-          <w:rFonts w:ascii="Times New Roman" w:hAnsi="Times New Roman" w:cs="Times New Roman"/>
-        </w:rPr>
-        <w:t>Along with React, the team will also use Google's Material UI framework to make our GUI more responsive to varying screen sizes</w:t>
-      </w:r>
-      <w:r>
-        <w:rPr>
-          <w:rFonts w:ascii="Times New Roman" w:hAnsi="Times New Roman" w:cs="Times New Roman"/>
-        </w:rPr>
-        <w:t xml:space="preserve"> </w:t>
-      </w:r>
-      <w:r>
-        <w:rPr>
-          <w:rFonts w:ascii="Times New Roman" w:hAnsi="Times New Roman" w:cs="Times New Roman"/>
-        </w:rPr>
-        <w:t>and uniform in its overall styling. Using Material UI would also make our frontend much easier to implement and thus the team can</w:t>
-      </w:r>
-      <w:r>
-        <w:rPr>
-          <w:rFonts w:ascii="Times New Roman" w:hAnsi="Times New Roman" w:cs="Times New Roman"/>
-        </w:rPr>
-        <w:t xml:space="preserve"> </w:t>
-      </w:r>
-      <w:r>
-        <w:rPr>
-          <w:rFonts w:ascii="Times New Roman" w:hAnsi="Times New Roman" w:cs="Times New Roman"/>
-        </w:rPr>
-        <w:t>spend more time on the backend and database.</w:t>
-      </w:r>
-    </w:p>
-    <w:p>
-      <w:pPr>
-        <w:rPr>
-          <w:rFonts w:ascii="Times New Roman" w:hAnsi="Times New Roman" w:cs="Times New Roman"/>
-        </w:rPr>
-      </w:pPr>
-    </w:p>
-    <w:p>
-      <w:pPr>
-        <w:rPr>
-          <w:rFonts w:ascii="Times New Roman" w:hAnsi="Times New Roman" w:cs="Times New Roman"/>
-        </w:rPr>
-      </w:pPr>
-      <w:r>
-        <w:rPr>
-          <w:rFonts w:ascii="Times New Roman" w:hAnsi="Times New Roman" w:cs="Times New Roman"/>
-        </w:rPr>
-        <w:t>For the security of our app and its users, we will be using various libraries for hashing and salting user credentials, Web tokens for</w:t>
-      </w:r>
-      <w:r>
-        <w:rPr>
-          <w:rFonts w:ascii="Times New Roman" w:hAnsi="Times New Roman" w:cs="Times New Roman"/>
-        </w:rPr>
-        <w:t xml:space="preserve"> </w:t>
-      </w:r>
-      <w:r>
-        <w:rPr>
-          <w:rFonts w:ascii="Times New Roman" w:hAnsi="Times New Roman" w:cs="Times New Roman"/>
-        </w:rPr>
-        <w:t>keeping track of sessions and access control, and user authorization.</w:t>
+        <w:pStyle w:val="ListParagraph"/>
+        <w:numPr>
+          <w:ilvl w:val="0"/>
+          <w:numId w:val="1"/>
+        </w:numPr>
+        <w:rPr>
+          <w:rFonts w:ascii="Times New Roman" w:hAnsi="Times New Roman" w:cs="Times New Roman"/>
+        </w:rPr>
+      </w:pPr>
+      <w:r>
+        <w:rPr>
+          <w:rFonts w:ascii="Times New Roman" w:hAnsi="Times New Roman" w:cs="Times New Roman"/>
+        </w:rPr>
+        <w:t>Allow tech-support to file production incident tickets:</w:t>
+      </w:r>
+    </w:p>
+    <w:p>
+      <w:pPr>
+        <w:pStyle w:val="ListParagraph"/>
+        <w:numPr>
+          <w:ilvl w:val="1"/>
+          <w:numId w:val="1"/>
+        </w:numPr>
+        <w:rPr>
+          <w:rFonts w:ascii="Times New Roman" w:hAnsi="Times New Roman" w:cs="Times New Roman"/>
+        </w:rPr>
+      </w:pPr>
+      <w:r>
+        <w:rPr>
+          <w:rFonts w:ascii="Times New Roman" w:hAnsi="Times New Roman" w:cs="Times New Roman"/>
+        </w:rPr>
+        <w:t>Production incidents should include the date they were opened, what software or product was affected, what client was affected by the production issue, a description of the production incident.</w:t>
+      </w:r>
+    </w:p>
+    <w:p>
+      <w:pPr>
+        <w:pStyle w:val="ListParagraph"/>
+        <w:numPr>
+          <w:ilvl w:val="0"/>
+          <w:numId w:val="1"/>
+        </w:numPr>
+        <w:rPr>
+          <w:rFonts w:ascii="Times New Roman" w:hAnsi="Times New Roman" w:cs="Times New Roman"/>
+        </w:rPr>
+      </w:pPr>
+      <w:r>
+        <w:rPr>
+          <w:rFonts w:ascii="Times New Roman" w:hAnsi="Times New Roman" w:cs="Times New Roman"/>
+        </w:rPr>
+        <w:t>Process production incident tickets and dispatch them to the appropriate team or teams.</w:t>
+      </w:r>
+    </w:p>
+    <w:p>
+      <w:pPr>
+        <w:pStyle w:val="ListParagraph"/>
+        <w:numPr>
+          <w:ilvl w:val="0"/>
+          <w:numId w:val="1"/>
+        </w:numPr>
+        <w:rPr>
+          <w:rFonts w:ascii="Times New Roman" w:hAnsi="Times New Roman" w:cs="Times New Roman"/>
+        </w:rPr>
+      </w:pPr>
+      <w:r>
+        <w:rPr>
+          <w:rFonts w:ascii="Times New Roman" w:hAnsi="Times New Roman" w:cs="Times New Roman"/>
+        </w:rPr>
+        <w:t>Allow members of development teams to view production incident tickets, and move them along a timeline of states (opened, in progress, in verification, closed) as they resolve the issue.</w:t>
+      </w:r>
+    </w:p>
+    <w:p>
+      <w:pPr>
+        <w:pStyle w:val="ListParagraph"/>
+        <w:numPr>
+          <w:ilvl w:val="0"/>
+          <w:numId w:val="1"/>
+        </w:numPr>
+        <w:rPr>
+          <w:rFonts w:ascii="Times New Roman" w:hAnsi="Times New Roman" w:cs="Times New Roman"/>
+        </w:rPr>
+      </w:pPr>
+      <w:r>
+        <w:rPr>
+          <w:rFonts w:ascii="Times New Roman" w:hAnsi="Times New Roman" w:cs="Times New Roman"/>
+        </w:rPr>
+        <w:t>Allow members of the development teams to file a production incident resolution report once the production inc</w:t>
       </w:r>
       <w:bookmarkStart w:id="0" w:name="_GoBack"/>
       <w:bookmarkEnd w:id="0"/>
+      <w:r>
+        <w:rPr>
+          <w:rFonts w:ascii="Times New Roman" w:hAnsi="Times New Roman" w:cs="Times New Roman"/>
+        </w:rPr>
+        <w:t>ident ticket has reached the “closed” state.</w:t>
+      </w:r>
+    </w:p>
+    <w:p>
+      <w:pPr>
+        <w:pStyle w:val="ListParagraph"/>
+        <w:numPr>
+          <w:ilvl w:val="0"/>
+          <w:numId w:val="1"/>
+        </w:numPr>
+        <w:rPr>
+          <w:rFonts w:ascii="Times New Roman" w:hAnsi="Times New Roman" w:cs="Times New Roman"/>
+        </w:rPr>
+      </w:pPr>
+      <w:r>
+        <w:rPr>
+          <w:rFonts w:ascii="Times New Roman" w:hAnsi="Times New Roman" w:cs="Times New Roman"/>
+        </w:rPr>
+        <w:t>Prevent un-authorized users from accessing confidential information; users must have a</w:t>
+      </w:r>
+      <w:r>
+        <w:rPr>
+          <w:rFonts w:ascii="Times New Roman" w:hAnsi="Times New Roman" w:cs="Times New Roman"/>
+        </w:rPr>
+        <w:t>ccounts, and accounts, and accounts with certain roles can access specific</w:t>
+      </w:r>
+      <w:r>
+        <w:rPr>
+          <w:rFonts w:ascii="Times New Roman" w:hAnsi="Times New Roman" w:cs="Times New Roman"/>
+        </w:rPr>
+        <w:t xml:space="preserve"> functionalities.</w:t>
+      </w:r>
+    </w:p>
+    <w:p>
+      <w:pPr>
+        <w:pStyle w:val="ListParagraph"/>
+        <w:numPr>
+          <w:ilvl w:val="0"/>
+          <w:numId w:val="1"/>
+        </w:numPr>
+        <w:rPr>
+          <w:rFonts w:ascii="Times New Roman" w:hAnsi="Times New Roman" w:cs="Times New Roman"/>
+        </w:rPr>
+      </w:pPr>
+      <w:r>
+        <w:rPr>
+          <w:rFonts w:ascii="Times New Roman" w:hAnsi="Times New Roman" w:cs="Times New Roman"/>
+        </w:rPr>
+        <w:t>Provide an analytics center, which would allow an administrator or site manager to view:</w:t>
+      </w:r>
+    </w:p>
+    <w:p>
+      <w:pPr>
+        <w:pStyle w:val="ListParagraph"/>
+        <w:numPr>
+          <w:ilvl w:val="1"/>
+          <w:numId w:val="1"/>
+        </w:numPr>
+        <w:rPr>
+          <w:rFonts w:ascii="Times New Roman" w:hAnsi="Times New Roman" w:cs="Times New Roman"/>
+        </w:rPr>
+      </w:pPr>
+      <w:r>
+        <w:rPr>
+          <w:rFonts w:ascii="Times New Roman" w:hAnsi="Times New Roman" w:cs="Times New Roman"/>
+        </w:rPr>
+        <w:t>The number of production incidents assigned to a given team.</w:t>
+      </w:r>
+    </w:p>
+    <w:p>
+      <w:pPr>
+        <w:pStyle w:val="ListParagraph"/>
+        <w:numPr>
+          <w:ilvl w:val="1"/>
+          <w:numId w:val="1"/>
+        </w:numPr>
+        <w:rPr>
+          <w:rFonts w:ascii="Times New Roman" w:hAnsi="Times New Roman" w:cs="Times New Roman"/>
+        </w:rPr>
+      </w:pPr>
+      <w:r>
+        <w:rPr>
+          <w:rFonts w:ascii="Times New Roman" w:hAnsi="Times New Roman" w:cs="Times New Roman"/>
+        </w:rPr>
+        <w:t>The number of production incidents open for a given piece of software.</w:t>
+      </w:r>
+    </w:p>
+    <w:p>
+      <w:pPr>
+        <w:pStyle w:val="ListParagraph"/>
+        <w:numPr>
+          <w:ilvl w:val="1"/>
+          <w:numId w:val="1"/>
+        </w:numPr>
+        <w:rPr>
+          <w:rFonts w:ascii="Times New Roman" w:hAnsi="Times New Roman" w:cs="Times New Roman"/>
+        </w:rPr>
+      </w:pPr>
+      <w:r>
+        <w:rPr>
+          <w:rFonts w:ascii="Times New Roman" w:hAnsi="Times New Roman" w:cs="Times New Roman"/>
+        </w:rPr>
+        <w:t>Mean production incident resolution time (on average, how long it takes for production incidents to be resolved.</w:t>
+      </w:r>
+    </w:p>
+    <w:p>
+      <w:pPr>
+        <w:rPr>
+          <w:rFonts w:ascii="Times New Roman" w:hAnsi="Times New Roman" w:cs="Times New Roman"/>
+          <w:b/>
+          <w:bCs/>
+        </w:rPr>
+      </w:pPr>
+    </w:p>
+    <w:p>
+      <w:pPr>
+        <w:rPr>
+          <w:rFonts w:ascii="Times New Roman" w:hAnsi="Times New Roman" w:cs="Times New Roman"/>
+          <w:b/>
+          <w:bCs/>
+        </w:rPr>
+      </w:pPr>
+      <w:r>
+        <w:rPr>
+          <w:rFonts w:ascii="Times New Roman" w:hAnsi="Times New Roman" w:cs="Times New Roman"/>
+          <w:b/>
+          <w:bCs/>
+        </w:rPr>
+        <w:t>Non-functional Issues:</w:t>
+      </w:r>
+    </w:p>
+    <w:p>
+      <w:pPr>
+        <w:rPr>
+          <w:rFonts w:ascii="Times New Roman" w:hAnsi="Times New Roman" w:cs="Times New Roman"/>
+        </w:rPr>
+      </w:pPr>
+      <w:r>
+        <w:rPr>
+          <w:rFonts w:ascii="Times New Roman" w:hAnsi="Times New Roman" w:cs="Times New Roman"/>
+        </w:rPr>
+        <w:t>We will be using Facebook's React library to build the GUI of our application. React is a popular frontend framework among web developers</w:t>
+      </w:r>
+      <w:r>
+        <w:rPr>
+          <w:rFonts w:ascii="Times New Roman" w:hAnsi="Times New Roman" w:cs="Times New Roman"/>
+        </w:rPr>
+        <w:t xml:space="preserve"> </w:t>
+      </w:r>
+      <w:r>
+        <w:rPr>
+          <w:rFonts w:ascii="Times New Roman" w:hAnsi="Times New Roman" w:cs="Times New Roman"/>
+        </w:rPr>
+        <w:t>because it makes the task of building an app's GUI much easier and simpler by breaking the various parts of a web page into encapsulated</w:t>
+      </w:r>
+      <w:r>
+        <w:rPr>
+          <w:rFonts w:ascii="Times New Roman" w:hAnsi="Times New Roman" w:cs="Times New Roman"/>
+        </w:rPr>
+        <w:t xml:space="preserve"> </w:t>
+      </w:r>
+      <w:r>
+        <w:rPr>
+          <w:rFonts w:ascii="Times New Roman" w:hAnsi="Times New Roman" w:cs="Times New Roman"/>
+        </w:rPr>
+        <w:t>components. Knowing this, the team decided to use this technology so that the team can spend</w:t>
+      </w:r>
+      <w:r>
+        <w:rPr>
+          <w:rFonts w:ascii="Times New Roman" w:hAnsi="Times New Roman" w:cs="Times New Roman"/>
+        </w:rPr>
+        <w:t xml:space="preserve"> </w:t>
+      </w:r>
+      <w:r>
+        <w:rPr>
+          <w:rFonts w:ascii="Times New Roman" w:hAnsi="Times New Roman" w:cs="Times New Roman"/>
+        </w:rPr>
+        <w:t>more time on the backend implementation</w:t>
+      </w:r>
+      <w:r>
+        <w:rPr>
+          <w:rFonts w:ascii="Times New Roman" w:hAnsi="Times New Roman" w:cs="Times New Roman"/>
+        </w:rPr>
+        <w:t xml:space="preserve"> </w:t>
+      </w:r>
+      <w:r>
+        <w:rPr>
+          <w:rFonts w:ascii="Times New Roman" w:hAnsi="Times New Roman" w:cs="Times New Roman"/>
+        </w:rPr>
+        <w:t>and interactions with the database.</w:t>
+      </w:r>
+    </w:p>
+    <w:p>
+      <w:pPr>
+        <w:rPr>
+          <w:rFonts w:ascii="Times New Roman" w:hAnsi="Times New Roman" w:cs="Times New Roman"/>
+        </w:rPr>
+      </w:pPr>
+    </w:p>
+    <w:p>
+      <w:pPr>
+        <w:rPr>
+          <w:rFonts w:ascii="Times New Roman" w:hAnsi="Times New Roman" w:cs="Times New Roman"/>
+        </w:rPr>
+      </w:pPr>
+      <w:r>
+        <w:rPr>
+          <w:rFonts w:ascii="Times New Roman" w:hAnsi="Times New Roman" w:cs="Times New Roman"/>
+        </w:rPr>
+        <w:t>Along with React, the team will also use Google's Material UI framework to make our GUI more responsive to varying screen sizes</w:t>
+      </w:r>
+      <w:r>
+        <w:rPr>
+          <w:rFonts w:ascii="Times New Roman" w:hAnsi="Times New Roman" w:cs="Times New Roman"/>
+        </w:rPr>
+        <w:t xml:space="preserve"> </w:t>
+      </w:r>
+      <w:r>
+        <w:rPr>
+          <w:rFonts w:ascii="Times New Roman" w:hAnsi="Times New Roman" w:cs="Times New Roman"/>
+        </w:rPr>
+        <w:t>and uniform in its overall styling. Using Material UI would also make our frontend much easier to implement and thus the team can</w:t>
+      </w:r>
+      <w:r>
+        <w:rPr>
+          <w:rFonts w:ascii="Times New Roman" w:hAnsi="Times New Roman" w:cs="Times New Roman"/>
+        </w:rPr>
+        <w:t xml:space="preserve"> </w:t>
+      </w:r>
+      <w:r>
+        <w:rPr>
+          <w:rFonts w:ascii="Times New Roman" w:hAnsi="Times New Roman" w:cs="Times New Roman"/>
+        </w:rPr>
+        <w:t>spend more time on the backend and database.</w:t>
+      </w:r>
+    </w:p>
+    <w:p>
+      <w:pPr>
+        <w:rPr>
+          <w:rFonts w:ascii="Times New Roman" w:hAnsi="Times New Roman" w:cs="Times New Roman"/>
+        </w:rPr>
+      </w:pPr>
+    </w:p>
+    <w:p>
+      <w:pPr>
+        <w:rPr>
+          <w:rFonts w:ascii="Times New Roman" w:hAnsi="Times New Roman" w:cs="Times New Roman"/>
+        </w:rPr>
+      </w:pPr>
+      <w:r>
+        <w:rPr>
+          <w:rFonts w:ascii="Times New Roman" w:hAnsi="Times New Roman" w:cs="Times New Roman"/>
+        </w:rPr>
+        <w:t>For the security of our app and its users, we will be using various libraries for hashing and salting user credentials, Web tokens for</w:t>
+      </w:r>
+      <w:r>
+        <w:rPr>
+          <w:rFonts w:ascii="Times New Roman" w:hAnsi="Times New Roman" w:cs="Times New Roman"/>
+        </w:rPr>
+        <w:t xml:space="preserve"> </w:t>
+      </w:r>
+      <w:r>
+        <w:rPr>
+          <w:rFonts w:ascii="Times New Roman" w:hAnsi="Times New Roman" w:cs="Times New Roman"/>
+        </w:rPr>
+        <w:t>keeping track of sessions and access control, and user authorization.</w:t>
+      </w:r>
     </w:p>
     <w:sectPr>
       <w:pgSz w:w="12240" w:h="15840"/>
@@ -693,8 +878,129 @@
 </w:document>
 </file>
 
+<file path=word/numbering.xml><?xml version="1.0" encoding="utf-8"?>
+<w:numbering xmlns:wpc="http://schemas.microsoft.com/office/word/2010/wordprocessingCanvas" xmlns:mc="http://schemas.openxmlformats.org/markup-compatibility/2006" xmlns:o="urn:schemas-microsoft-com:office:office" xmlns:r="http://schemas.openxmlformats.org/officeDocument/2006/relationships" xmlns:m="http://schemas.openxmlformats.org/officeDocument/2006/math" xmlns:v="urn:schemas-microsoft-com:vml" xmlns:wp14="http://schemas.microsoft.com/office/word/2010/wordprocessingDrawing" xmlns:wp="http://schemas.openxmlformats.org/drawingml/2006/wordprocessingDrawing" xmlns:w10="urn:schemas-microsoft-com:office:word" xmlns:w="http://schemas.openxmlformats.org/wordprocessingml/2006/main" xmlns:w14="http://schemas.microsoft.com/office/word/2010/wordml" xmlns:w15="http://schemas.microsoft.com/office/word/2012/wordml" xmlns:wpg="http://schemas.microsoft.com/office/word/2010/wordprocessingGroup" xmlns:wpi="http://schemas.microsoft.com/office/word/2010/wordprocessingInk" xmlns:wne="http://schemas.microsoft.com/office/word/2006/wordml" xmlns:wps="http://schemas.microsoft.com/office/word/2010/wordprocessingShape" mc:Ignorable="w14 w15 wp14">
+  <w:abstractNum w:abstractNumId="0" w15:restartNumberingAfterBreak="0">
+    <w:nsid w:val="15FE6905"/>
+    <w:multiLevelType w:val="hybridMultilevel"/>
+    <w:tmpl w:val="737006E0"/>
+    <w:lvl w:ilvl="0" w:tplc="04090001">
+      <w:start w:val="1"/>
+      <w:numFmt w:val="bullet"/>
+      <w:lvlText w:val=""/>
+      <w:lvlJc w:val="left"/>
+      <w:pPr>
+        <w:ind w:left="720" w:hanging="360"/>
+      </w:pPr>
+      <w:rPr>
+        <w:rFonts w:ascii="Symbol" w:hAnsi="Symbol" w:hint="default"/>
+      </w:rPr>
+    </w:lvl>
+    <w:lvl w:ilvl="1" w:tplc="04090003">
+      <w:start w:val="1"/>
+      <w:numFmt w:val="bullet"/>
+      <w:lvlText w:val="o"/>
+      <w:lvlJc w:val="left"/>
+      <w:pPr>
+        <w:ind w:left="1440" w:hanging="360"/>
+      </w:pPr>
+      <w:rPr>
+        <w:rFonts w:ascii="Courier New" w:hAnsi="Courier New" w:cs="Courier New" w:hint="default"/>
+      </w:rPr>
+    </w:lvl>
+    <w:lvl w:ilvl="2" w:tplc="04090005" w:tentative="1">
+      <w:start w:val="1"/>
+      <w:numFmt w:val="bullet"/>
+      <w:lvlText w:val=""/>
+      <w:lvlJc w:val="left"/>
+      <w:pPr>
+        <w:ind w:left="2160" w:hanging="360"/>
+      </w:pPr>
+      <w:rPr>
+        <w:rFonts w:ascii="Wingdings" w:hAnsi="Wingdings" w:hint="default"/>
+      </w:rPr>
+    </w:lvl>
+    <w:lvl w:ilvl="3" w:tplc="04090001" w:tentative="1">
+      <w:start w:val="1"/>
+      <w:numFmt w:val="bullet"/>
+      <w:lvlText w:val=""/>
+      <w:lvlJc w:val="left"/>
+      <w:pPr>
+        <w:ind w:left="2880" w:hanging="360"/>
+      </w:pPr>
+      <w:rPr>
+        <w:rFonts w:ascii="Symbol" w:hAnsi="Symbol" w:hint="default"/>
+      </w:rPr>
+    </w:lvl>
+    <w:lvl w:ilvl="4" w:tplc="04090003" w:tentative="1">
+      <w:start w:val="1"/>
+      <w:numFmt w:val="bullet"/>
+      <w:lvlText w:val="o"/>
+      <w:lvlJc w:val="left"/>
+      <w:pPr>
+        <w:ind w:left="3600" w:hanging="360"/>
+      </w:pPr>
+      <w:rPr>
+        <w:rFonts w:ascii="Courier New" w:hAnsi="Courier New" w:cs="Courier New" w:hint="default"/>
+      </w:rPr>
+    </w:lvl>
+    <w:lvl w:ilvl="5" w:tplc="04090005" w:tentative="1">
+      <w:start w:val="1"/>
+      <w:numFmt w:val="bullet"/>
+      <w:lvlText w:val=""/>
+      <w:lvlJc w:val="left"/>
+      <w:pPr>
+        <w:ind w:left="4320" w:hanging="360"/>
+      </w:pPr>
+      <w:rPr>
+        <w:rFonts w:ascii="Wingdings" w:hAnsi="Wingdings" w:hint="default"/>
+      </w:rPr>
+    </w:lvl>
+    <w:lvl w:ilvl="6" w:tplc="04090001" w:tentative="1">
+      <w:start w:val="1"/>
+      <w:numFmt w:val="bullet"/>
+      <w:lvlText w:val=""/>
+      <w:lvlJc w:val="left"/>
+      <w:pPr>
+        <w:ind w:left="5040" w:hanging="360"/>
+      </w:pPr>
+      <w:rPr>
+        <w:rFonts w:ascii="Symbol" w:hAnsi="Symbol" w:hint="default"/>
+      </w:rPr>
+    </w:lvl>
+    <w:lvl w:ilvl="7" w:tplc="04090003" w:tentative="1">
+      <w:start w:val="1"/>
+      <w:numFmt w:val="bullet"/>
+      <w:lvlText w:val="o"/>
+      <w:lvlJc w:val="left"/>
+      <w:pPr>
+        <w:ind w:left="5760" w:hanging="360"/>
+      </w:pPr>
+      <w:rPr>
+        <w:rFonts w:ascii="Courier New" w:hAnsi="Courier New" w:cs="Courier New" w:hint="default"/>
+      </w:rPr>
+    </w:lvl>
+    <w:lvl w:ilvl="8" w:tplc="04090005" w:tentative="1">
+      <w:start w:val="1"/>
+      <w:numFmt w:val="bullet"/>
+      <w:lvlText w:val=""/>
+      <w:lvlJc w:val="left"/>
+      <w:pPr>
+        <w:ind w:left="6480" w:hanging="360"/>
+      </w:pPr>
+      <w:rPr>
+        <w:rFonts w:ascii="Wingdings" w:hAnsi="Wingdings" w:hint="default"/>
+      </w:rPr>
+    </w:lvl>
+  </w:abstractNum>
+  <w:num w:numId="1">
+    <w:abstractNumId w:val="0"/>
+  </w:num>
+</w:numbering>
+</file>
+
 <file path=word/styles.xml><?xml version="1.0" encoding="utf-8"?>
-<w:styles xmlns:mc="http://schemas.openxmlformats.org/markup-compatibility/2006" xmlns:r="http://schemas.openxmlformats.org/officeDocument/2006/relationships" xmlns:w="http://schemas.openxmlformats.org/wordprocessingml/2006/main" xmlns:w14="http://schemas.microsoft.com/office/word/2010/wordml" xmlns:w15="http://schemas.microsoft.com/office/word/2012/wordml" xmlns:w16cid="http://schemas.microsoft.com/office/word/2016/wordml/cid" xmlns:w16se="http://schemas.microsoft.com/office/word/2015/wordml/symex" mc:Ignorable="w14 w15 w16se w16cid">
+<w:styles xmlns:mc="http://schemas.openxmlformats.org/markup-compatibility/2006" xmlns:r="http://schemas.openxmlformats.org/officeDocument/2006/relationships" xmlns:w="http://schemas.openxmlformats.org/wordprocessingml/2006/main" xmlns:w14="http://schemas.microsoft.com/office/word/2010/wordml" xmlns:w15="http://schemas.microsoft.com/office/word/2012/wordml" mc:Ignorable="w14 w15">
   <w:docDefaults>
     <w:rPrDefault>
       <w:rPr>
@@ -706,7 +1012,7 @@
     </w:rPrDefault>
     <w:pPrDefault/>
   </w:docDefaults>
-  <w:latentStyles w:defLockedState="0" w:defUIPriority="99" w:defSemiHidden="0" w:defUnhideWhenUsed="0" w:defQFormat="0" w:count="377">
+  <w:latentStyles w:defLockedState="0" w:defUIPriority="99" w:defSemiHidden="0" w:defUnhideWhenUsed="0" w:defQFormat="0" w:count="371">
     <w:lsdException w:name="Normal" w:uiPriority="0" w:qFormat="1"/>
     <w:lsdException w:name="heading 1" w:uiPriority="9" w:qFormat="1"/>
     <w:lsdException w:name="heading 2" w:semiHidden="1" w:uiPriority="9" w:unhideWhenUsed="1" w:qFormat="1"/>
@@ -812,6 +1118,7 @@
     <w:lsdException w:name="HTML Sample" w:semiHidden="1" w:unhideWhenUsed="1"/>
     <w:lsdException w:name="HTML Typewriter" w:semiHidden="1" w:unhideWhenUsed="1"/>
     <w:lsdException w:name="HTML Variable" w:semiHidden="1" w:unhideWhenUsed="1"/>
+    <w:lsdException w:name="Normal Table" w:semiHidden="1" w:unhideWhenUsed="1"/>
     <w:lsdException w:name="annotation subject" w:semiHidden="1" w:unhideWhenUsed="1"/>
     <w:lsdException w:name="No List" w:semiHidden="1" w:unhideWhenUsed="1"/>
     <w:lsdException w:name="Outline List 1" w:semiHidden="1" w:unhideWhenUsed="1"/>
@@ -857,9 +1164,11 @@
     <w:lsdException w:name="Table Subtle 1" w:semiHidden="1" w:unhideWhenUsed="1"/>
     <w:lsdException w:name="Table Subtle 2" w:semiHidden="1" w:unhideWhenUsed="1"/>
     <w:lsdException w:name="Table Web 1" w:semiHidden="1" w:unhideWhenUsed="1"/>
+    <w:lsdException w:name="Table Web 2" w:semiHidden="1" w:unhideWhenUsed="1"/>
     <w:lsdException w:name="Table Web 3" w:semiHidden="1" w:unhideWhenUsed="1"/>
     <w:lsdException w:name="Balloon Text" w:semiHidden="1" w:unhideWhenUsed="1"/>
     <w:lsdException w:name="Table Grid" w:uiPriority="39"/>
+    <w:lsdException w:name="Table Theme" w:semiHidden="1" w:unhideWhenUsed="1"/>
     <w:lsdException w:name="Placeholder Text" w:semiHidden="1"/>
     <w:lsdException w:name="No Spacing" w:uiPriority="1" w:qFormat="1"/>
     <w:lsdException w:name="Light Shading" w:uiPriority="60"/>
@@ -1075,12 +1384,6 @@
     <w:lsdException w:name="List Table 5 Dark Accent 6" w:uiPriority="50"/>
     <w:lsdException w:name="List Table 6 Colorful Accent 6" w:uiPriority="51"/>
     <w:lsdException w:name="List Table 7 Colorful Accent 6" w:uiPriority="52"/>
-    <w:lsdException w:name="Mention" w:semiHidden="1" w:unhideWhenUsed="1"/>
-    <w:lsdException w:name="Smart Hyperlink" w:semiHidden="1" w:unhideWhenUsed="1"/>
-    <w:lsdException w:name="Hashtag" w:semiHidden="1" w:unhideWhenUsed="1"/>
-    <w:lsdException w:name="Unresolved Mention" w:semiHidden="1" w:unhideWhenUsed="1"/>
-    <w:lsdException w:name="Smart Link" w:semiHidden="1" w:unhideWhenUsed="1"/>
-    <w:lsdException w:name="Smart Link Error" w:semiHidden="1" w:unhideWhenUsed="1"/>
   </w:latentStyles>
   <w:style w:type="paragraph" w:default="1" w:styleId="Normal">
     <w:name w:val="Normal"/>
@@ -1112,6 +1415,17 @@
     <w:uiPriority w:val="99"/>
     <w:semiHidden/>
     <w:unhideWhenUsed/>
+  </w:style>
+  <w:style w:type="paragraph" w:styleId="ListParagraph">
+    <w:name w:val="List Paragraph"/>
+    <w:basedOn w:val="Normal"/>
+    <w:uiPriority w:val="34"/>
+    <w:qFormat/>
+    <w:rsid w:val="008D6D2B"/>
+    <w:pPr>
+      <w:ind w:left="720"/>
+      <w:contextualSpacing/>
+    </w:pPr>
   </w:style>
 </w:styles>
 </file>

</xml_diff>

<commit_message>
more work on functional requirements
</commit_message>
<xml_diff>
--- a/docs/Project Proposal Team 26.docx
+++ b/docs/Project Proposal Team 26.docx
@@ -1,6 +1,6 @@
 
 <file path=word/document.xml><?xml version="1.0" encoding="utf-8"?>
-<w:document xmlns:wpc="http://schemas.microsoft.com/office/word/2010/wordprocessingCanvas" xmlns:mc="http://schemas.openxmlformats.org/markup-compatibility/2006" xmlns:o="urn:schemas-microsoft-com:office:office" xmlns:r="http://schemas.openxmlformats.org/officeDocument/2006/relationships" xmlns:m="http://schemas.openxmlformats.org/officeDocument/2006/math" xmlns:v="urn:schemas-microsoft-com:vml" xmlns:wp14="http://schemas.microsoft.com/office/word/2010/wordprocessingDrawing" xmlns:wp="http://schemas.openxmlformats.org/drawingml/2006/wordprocessingDrawing" xmlns:w10="urn:schemas-microsoft-com:office:word" xmlns:w="http://schemas.openxmlformats.org/wordprocessingml/2006/main" xmlns:w14="http://schemas.microsoft.com/office/word/2010/wordml" xmlns:w15="http://schemas.microsoft.com/office/word/2012/wordml" xmlns:wpg="http://schemas.microsoft.com/office/word/2010/wordprocessingGroup" xmlns:wpi="http://schemas.microsoft.com/office/word/2010/wordprocessingInk" xmlns:wne="http://schemas.microsoft.com/office/word/2006/wordml" xmlns:wps="http://schemas.microsoft.com/office/word/2010/wordprocessingShape" mc:Ignorable="w14 w15 wp14">
+<w:document xmlns:wpc="http://schemas.microsoft.com/office/word/2010/wordprocessingCanvas" xmlns:cx="http://schemas.microsoft.com/office/drawing/2014/chartex" xmlns:cx1="http://schemas.microsoft.com/office/drawing/2015/9/8/chartex" xmlns:cx2="http://schemas.microsoft.com/office/drawing/2015/10/21/chartex" xmlns:cx3="http://schemas.microsoft.com/office/drawing/2016/5/9/chartex" xmlns:cx4="http://schemas.microsoft.com/office/drawing/2016/5/10/chartex" xmlns:cx5="http://schemas.microsoft.com/office/drawing/2016/5/11/chartex" xmlns:cx6="http://schemas.microsoft.com/office/drawing/2016/5/12/chartex" xmlns:cx7="http://schemas.microsoft.com/office/drawing/2016/5/13/chartex" xmlns:cx8="http://schemas.microsoft.com/office/drawing/2016/5/14/chartex" xmlns:mc="http://schemas.openxmlformats.org/markup-compatibility/2006" xmlns:aink="http://schemas.microsoft.com/office/drawing/2016/ink" xmlns:am3d="http://schemas.microsoft.com/office/drawing/2017/model3d" xmlns:o="urn:schemas-microsoft-com:office:office" xmlns:r="http://schemas.openxmlformats.org/officeDocument/2006/relationships" xmlns:m="http://schemas.openxmlformats.org/officeDocument/2006/math" xmlns:v="urn:schemas-microsoft-com:vml" xmlns:wp14="http://schemas.microsoft.com/office/word/2010/wordprocessingDrawing" xmlns:wp="http://schemas.openxmlformats.org/drawingml/2006/wordprocessingDrawing" xmlns:w10="urn:schemas-microsoft-com:office:word" xmlns:w="http://schemas.openxmlformats.org/wordprocessingml/2006/main" xmlns:w14="http://schemas.microsoft.com/office/word/2010/wordml" xmlns:w15="http://schemas.microsoft.com/office/word/2012/wordml" xmlns:w16cid="http://schemas.microsoft.com/office/word/2016/wordml/cid" xmlns:w16se="http://schemas.microsoft.com/office/word/2015/wordml/symex" xmlns:wpg="http://schemas.microsoft.com/office/word/2010/wordprocessingGroup" xmlns:wpi="http://schemas.microsoft.com/office/word/2010/wordprocessingInk" xmlns:wne="http://schemas.microsoft.com/office/word/2006/wordml" xmlns:wps="http://schemas.microsoft.com/office/word/2010/wordprocessingShape" mc:Ignorable="w14 w15 w16se w16cid wp14">
   <w:body>
     <w:p>
       <w:pPr>
@@ -171,10 +171,12 @@
           <w:sz w:val="48"/>
           <w:szCs w:val="48"/>
         </w:rPr>
-        <w:t xml:space="preserve">Antoine </w:t>
-      </w:r>
-      <w:proofErr w:type="spellStart"/>
-      <w:r>
+        <w:t>Antoine Ngu</w:t>
+      </w:r>
+    </w:p>
+    <w:p>
+      <w:pPr>
+        <w:jc w:val="center"/>
         <w:rPr>
           <w:rFonts w:ascii="Times New Roman" w:hAnsi="Times New Roman" w:cs="Times New Roman"/>
           <w:b/>
@@ -182,13 +184,8 @@
           <w:sz w:val="48"/>
           <w:szCs w:val="48"/>
         </w:rPr>
-        <w:t>Ngu</w:t>
-      </w:r>
-      <w:proofErr w:type="spellEnd"/>
-    </w:p>
-    <w:p>
-      <w:pPr>
-        <w:jc w:val="center"/>
+      </w:pPr>
+      <w:r>
         <w:rPr>
           <w:rFonts w:ascii="Times New Roman" w:hAnsi="Times New Roman" w:cs="Times New Roman"/>
           <w:b/>
@@ -196,8 +193,12 @@
           <w:sz w:val="48"/>
           <w:szCs w:val="48"/>
         </w:rPr>
-      </w:pPr>
-      <w:r>
+        <w:t>Dale Christian Seen</w:t>
+      </w:r>
+    </w:p>
+    <w:p>
+      <w:pPr>
+        <w:jc w:val="center"/>
         <w:rPr>
           <w:rFonts w:ascii="Times New Roman" w:hAnsi="Times New Roman" w:cs="Times New Roman"/>
           <w:b/>
@@ -205,8 +206,7 @@
           <w:sz w:val="48"/>
           <w:szCs w:val="48"/>
         </w:rPr>
-        <w:t>Dale Christian Seen</w:t>
-      </w:r>
+      </w:pPr>
     </w:p>
     <w:p>
       <w:pPr>
@@ -251,18 +251,6 @@
           <w:rFonts w:ascii="Times New Roman" w:hAnsi="Times New Roman" w:cs="Times New Roman"/>
           <w:b/>
           <w:bCs/>
-          <w:sz w:val="48"/>
-          <w:szCs w:val="48"/>
-        </w:rPr>
-      </w:pPr>
-    </w:p>
-    <w:p>
-      <w:pPr>
-        <w:jc w:val="center"/>
-        <w:rPr>
-          <w:rFonts w:ascii="Times New Roman" w:hAnsi="Times New Roman" w:cs="Times New Roman"/>
-          <w:b/>
-          <w:bCs/>
         </w:rPr>
       </w:pPr>
     </w:p>
@@ -304,6 +292,28 @@
         <w:rPr>
           <w:rFonts w:ascii="Times New Roman" w:hAnsi="Times New Roman" w:cs="Times New Roman"/>
         </w:rPr>
+        <w:t>Our database management service will streamline the process of collecting, monitoring, and analyzing production incidents.</w:t>
+      </w:r>
+    </w:p>
+    <w:p>
+      <w:pPr>
+        <w:rPr>
+          <w:rFonts w:ascii="Times New Roman" w:hAnsi="Times New Roman" w:cs="Times New Roman"/>
+        </w:rPr>
+      </w:pPr>
+    </w:p>
+    <w:p>
+      <w:pPr>
+        <w:rPr>
+          <w:rFonts w:ascii="Times New Roman" w:hAnsi="Times New Roman" w:cs="Times New Roman"/>
+        </w:rPr>
+      </w:pPr>
+      <w:bookmarkStart w:id="0" w:name="_GoBack"/>
+      <w:bookmarkEnd w:id="0"/>
+      <w:r>
+        <w:rPr>
+          <w:rFonts w:ascii="Times New Roman" w:hAnsi="Times New Roman" w:cs="Times New Roman"/>
+        </w:rPr>
         <w:t>Any software company will need to manage production incidents. On top of management of these production incidents, the corporation will</w:t>
       </w:r>
       <w:r>
@@ -365,26 +375,6 @@
           <w:rFonts w:ascii="Times New Roman" w:hAnsi="Times New Roman" w:cs="Times New Roman"/>
         </w:rPr>
         <w:t>source of these issues.</w:t>
-      </w:r>
-    </w:p>
-    <w:p>
-      <w:pPr>
-        <w:rPr>
-          <w:rFonts w:ascii="Times New Roman" w:hAnsi="Times New Roman" w:cs="Times New Roman"/>
-        </w:rPr>
-      </w:pPr>
-    </w:p>
-    <w:p>
-      <w:pPr>
-        <w:rPr>
-          <w:rFonts w:ascii="Times New Roman" w:hAnsi="Times New Roman" w:cs="Times New Roman"/>
-        </w:rPr>
-      </w:pPr>
-      <w:r>
-        <w:rPr>
-          <w:rFonts w:ascii="Times New Roman" w:hAnsi="Times New Roman" w:cs="Times New Roman"/>
-        </w:rPr>
-        <w:t>Our database management service will streamline the process of collecting, monitoring, and analyzing production incidents.</w:t>
       </w:r>
     </w:p>
     <w:p>
@@ -592,15 +582,7 @@
         <w:rPr>
           <w:rFonts w:ascii="Times New Roman" w:hAnsi="Times New Roman" w:cs="Times New Roman"/>
         </w:rPr>
-        <w:t>Allow members of the development teams to file a production incident resolution report once the production inc</w:t>
-      </w:r>
-      <w:bookmarkStart w:id="0" w:name="_GoBack"/>
-      <w:bookmarkEnd w:id="0"/>
-      <w:r>
-        <w:rPr>
-          <w:rFonts w:ascii="Times New Roman" w:hAnsi="Times New Roman" w:cs="Times New Roman"/>
-        </w:rPr>
-        <w:t>ident ticket has reached the “closed” state.</w:t>
+        <w:t>Allow members of the development teams to file a production incident resolution report once the production incident ticket has reached the “closed” state.</w:t>
       </w:r>
     </w:p>
     <w:p>
@@ -630,7 +612,13 @@
         <w:rPr>
           <w:rFonts w:ascii="Times New Roman" w:hAnsi="Times New Roman" w:cs="Times New Roman"/>
         </w:rPr>
-        <w:t xml:space="preserve"> functionalities.</w:t>
+        <w:t xml:space="preserve"> functionalities</w:t>
+      </w:r>
+      <w:r>
+        <w:rPr>
+          <w:rFonts w:ascii="Times New Roman" w:hAnsi="Times New Roman" w:cs="Times New Roman"/>
+        </w:rPr>
+        <w:t>:</w:t>
       </w:r>
     </w:p>
     <w:p>
@@ -704,6 +692,123 @@
         </w:rPr>
         <w:t>Mean production incident resolution time (on average, how long it takes for production incidents to be resolved.</w:t>
       </w:r>
+    </w:p>
+    <w:p>
+      <w:pPr>
+        <w:rPr>
+          <w:rFonts w:ascii="Times New Roman" w:hAnsi="Times New Roman" w:cs="Times New Roman"/>
+        </w:rPr>
+      </w:pPr>
+      <w:r>
+        <w:rPr>
+          <w:rFonts w:ascii="Times New Roman" w:hAnsi="Times New Roman" w:cs="Times New Roman"/>
+        </w:rPr>
+        <w:lastRenderedPageBreak/>
+        <w:t>Users and Roles:</w:t>
+      </w:r>
+    </w:p>
+    <w:p>
+      <w:pPr>
+        <w:pStyle w:val="ListParagraph"/>
+        <w:numPr>
+          <w:ilvl w:val="0"/>
+          <w:numId w:val="1"/>
+        </w:numPr>
+        <w:rPr>
+          <w:rFonts w:ascii="Times New Roman" w:hAnsi="Times New Roman" w:cs="Times New Roman"/>
+        </w:rPr>
+      </w:pPr>
+      <w:r>
+        <w:rPr>
+          <w:rFonts w:ascii="Times New Roman" w:hAnsi="Times New Roman" w:cs="Times New Roman"/>
+        </w:rPr>
+        <w:t>Developer accounts will be assigned to teams and will be able to view open tickets assigned to them and their team. Along with being able to change the state of a ticket and file an incident resolution report upon closure, they will be able to make notes when they change the state (such as any other findings while the fix was “in-progress” for the ticket).</w:t>
+      </w:r>
+    </w:p>
+    <w:p>
+      <w:pPr>
+        <w:pStyle w:val="ListParagraph"/>
+        <w:numPr>
+          <w:ilvl w:val="0"/>
+          <w:numId w:val="1"/>
+        </w:numPr>
+        <w:rPr>
+          <w:rFonts w:ascii="Times New Roman" w:hAnsi="Times New Roman" w:cs="Times New Roman"/>
+        </w:rPr>
+      </w:pPr>
+      <w:r>
+        <w:rPr>
+          <w:rFonts w:ascii="Times New Roman" w:hAnsi="Times New Roman" w:cs="Times New Roman"/>
+        </w:rPr>
+        <w:t>Tech support accounts will be able to file tickets.</w:t>
+      </w:r>
+    </w:p>
+    <w:p>
+      <w:pPr>
+        <w:pStyle w:val="ListParagraph"/>
+        <w:numPr>
+          <w:ilvl w:val="0"/>
+          <w:numId w:val="1"/>
+        </w:numPr>
+        <w:rPr>
+          <w:rFonts w:ascii="Times New Roman" w:hAnsi="Times New Roman" w:cs="Times New Roman"/>
+        </w:rPr>
+      </w:pPr>
+      <w:r>
+        <w:rPr>
+          <w:rFonts w:ascii="Times New Roman" w:hAnsi="Times New Roman" w:cs="Times New Roman"/>
+        </w:rPr>
+        <w:t>A Team Manager will encapsulate all rights associated with developer roles, with the addition of being able to assign team members to tickets.</w:t>
+      </w:r>
+    </w:p>
+    <w:p>
+      <w:pPr>
+        <w:pStyle w:val="ListParagraph"/>
+        <w:numPr>
+          <w:ilvl w:val="0"/>
+          <w:numId w:val="1"/>
+        </w:numPr>
+        <w:rPr>
+          <w:rFonts w:ascii="Times New Roman" w:hAnsi="Times New Roman" w:cs="Times New Roman"/>
+        </w:rPr>
+      </w:pPr>
+      <w:r>
+        <w:rPr>
+          <w:rFonts w:ascii="Times New Roman" w:hAnsi="Times New Roman" w:cs="Times New Roman"/>
+        </w:rPr>
+        <w:t>A Site Manager account will be change user account’s roles.</w:t>
+      </w:r>
+    </w:p>
+    <w:p>
+      <w:pPr>
+        <w:pStyle w:val="ListParagraph"/>
+        <w:numPr>
+          <w:ilvl w:val="0"/>
+          <w:numId w:val="1"/>
+        </w:numPr>
+        <w:rPr>
+          <w:rFonts w:ascii="Times New Roman" w:hAnsi="Times New Roman" w:cs="Times New Roman"/>
+        </w:rPr>
+      </w:pPr>
+      <w:r>
+        <w:rPr>
+          <w:rFonts w:ascii="Times New Roman" w:hAnsi="Times New Roman" w:cs="Times New Roman"/>
+        </w:rPr>
+        <w:t>Developers and Team Managers will have access to analytics pages on their respective teams, while Site Managers will have access to all team’s analytics data.</w:t>
+      </w:r>
+      <w:r>
+        <w:rPr>
+          <w:rFonts w:ascii="Times New Roman" w:hAnsi="Times New Roman" w:cs="Times New Roman"/>
+        </w:rPr>
+        <w:t xml:space="preserve"> </w:t>
+      </w:r>
+    </w:p>
+    <w:p>
+      <w:pPr>
+        <w:rPr>
+          <w:rFonts w:ascii="Times New Roman" w:hAnsi="Times New Roman" w:cs="Times New Roman"/>
+        </w:rPr>
+      </w:pPr>
     </w:p>
     <w:p>
       <w:pPr>
@@ -879,7 +984,7 @@
 </file>
 
 <file path=word/numbering.xml><?xml version="1.0" encoding="utf-8"?>
-<w:numbering xmlns:wpc="http://schemas.microsoft.com/office/word/2010/wordprocessingCanvas" xmlns:mc="http://schemas.openxmlformats.org/markup-compatibility/2006" xmlns:o="urn:schemas-microsoft-com:office:office" xmlns:r="http://schemas.openxmlformats.org/officeDocument/2006/relationships" xmlns:m="http://schemas.openxmlformats.org/officeDocument/2006/math" xmlns:v="urn:schemas-microsoft-com:vml" xmlns:wp14="http://schemas.microsoft.com/office/word/2010/wordprocessingDrawing" xmlns:wp="http://schemas.openxmlformats.org/drawingml/2006/wordprocessingDrawing" xmlns:w10="urn:schemas-microsoft-com:office:word" xmlns:w="http://schemas.openxmlformats.org/wordprocessingml/2006/main" xmlns:w14="http://schemas.microsoft.com/office/word/2010/wordml" xmlns:w15="http://schemas.microsoft.com/office/word/2012/wordml" xmlns:wpg="http://schemas.microsoft.com/office/word/2010/wordprocessingGroup" xmlns:wpi="http://schemas.microsoft.com/office/word/2010/wordprocessingInk" xmlns:wne="http://schemas.microsoft.com/office/word/2006/wordml" xmlns:wps="http://schemas.microsoft.com/office/word/2010/wordprocessingShape" mc:Ignorable="w14 w15 wp14">
+<w:numbering xmlns:wpc="http://schemas.microsoft.com/office/word/2010/wordprocessingCanvas" xmlns:cx="http://schemas.microsoft.com/office/drawing/2014/chartex" xmlns:cx1="http://schemas.microsoft.com/office/drawing/2015/9/8/chartex" xmlns:cx2="http://schemas.microsoft.com/office/drawing/2015/10/21/chartex" xmlns:cx3="http://schemas.microsoft.com/office/drawing/2016/5/9/chartex" xmlns:cx4="http://schemas.microsoft.com/office/drawing/2016/5/10/chartex" xmlns:cx5="http://schemas.microsoft.com/office/drawing/2016/5/11/chartex" xmlns:cx6="http://schemas.microsoft.com/office/drawing/2016/5/12/chartex" xmlns:cx7="http://schemas.microsoft.com/office/drawing/2016/5/13/chartex" xmlns:cx8="http://schemas.microsoft.com/office/drawing/2016/5/14/chartex" xmlns:mc="http://schemas.openxmlformats.org/markup-compatibility/2006" xmlns:aink="http://schemas.microsoft.com/office/drawing/2016/ink" xmlns:am3d="http://schemas.microsoft.com/office/drawing/2017/model3d" xmlns:o="urn:schemas-microsoft-com:office:office" xmlns:r="http://schemas.openxmlformats.org/officeDocument/2006/relationships" xmlns:m="http://schemas.openxmlformats.org/officeDocument/2006/math" xmlns:v="urn:schemas-microsoft-com:vml" xmlns:wp14="http://schemas.microsoft.com/office/word/2010/wordprocessingDrawing" xmlns:wp="http://schemas.openxmlformats.org/drawingml/2006/wordprocessingDrawing" xmlns:w10="urn:schemas-microsoft-com:office:word" xmlns:w="http://schemas.openxmlformats.org/wordprocessingml/2006/main" xmlns:w14="http://schemas.microsoft.com/office/word/2010/wordml" xmlns:w15="http://schemas.microsoft.com/office/word/2012/wordml" xmlns:w16cid="http://schemas.microsoft.com/office/word/2016/wordml/cid" xmlns:w16se="http://schemas.microsoft.com/office/word/2015/wordml/symex" xmlns:wpg="http://schemas.microsoft.com/office/word/2010/wordprocessingGroup" xmlns:wpi="http://schemas.microsoft.com/office/word/2010/wordprocessingInk" xmlns:wne="http://schemas.microsoft.com/office/word/2006/wordml" xmlns:wps="http://schemas.microsoft.com/office/word/2010/wordprocessingShape" mc:Ignorable="w14 w15 w16se w16cid wp14">
   <w:abstractNum w:abstractNumId="0" w15:restartNumberingAfterBreak="0">
     <w:nsid w:val="15FE6905"/>
     <w:multiLevelType w:val="hybridMultilevel"/>
@@ -1000,7 +1105,7 @@
 </file>
 
 <file path=word/styles.xml><?xml version="1.0" encoding="utf-8"?>
-<w:styles xmlns:mc="http://schemas.openxmlformats.org/markup-compatibility/2006" xmlns:r="http://schemas.openxmlformats.org/officeDocument/2006/relationships" xmlns:w="http://schemas.openxmlformats.org/wordprocessingml/2006/main" xmlns:w14="http://schemas.microsoft.com/office/word/2010/wordml" xmlns:w15="http://schemas.microsoft.com/office/word/2012/wordml" mc:Ignorable="w14 w15">
+<w:styles xmlns:mc="http://schemas.openxmlformats.org/markup-compatibility/2006" xmlns:r="http://schemas.openxmlformats.org/officeDocument/2006/relationships" xmlns:w="http://schemas.openxmlformats.org/wordprocessingml/2006/main" xmlns:w14="http://schemas.microsoft.com/office/word/2010/wordml" xmlns:w15="http://schemas.microsoft.com/office/word/2012/wordml" xmlns:w16cid="http://schemas.microsoft.com/office/word/2016/wordml/cid" xmlns:w16se="http://schemas.microsoft.com/office/word/2015/wordml/symex" mc:Ignorable="w14 w15 w16se w16cid">
   <w:docDefaults>
     <w:rPrDefault>
       <w:rPr>
@@ -1012,7 +1117,7 @@
     </w:rPrDefault>
     <w:pPrDefault/>
   </w:docDefaults>
-  <w:latentStyles w:defLockedState="0" w:defUIPriority="99" w:defSemiHidden="0" w:defUnhideWhenUsed="0" w:defQFormat="0" w:count="371">
+  <w:latentStyles w:defLockedState="0" w:defUIPriority="99" w:defSemiHidden="0" w:defUnhideWhenUsed="0" w:defQFormat="0" w:count="377">
     <w:lsdException w:name="Normal" w:uiPriority="0" w:qFormat="1"/>
     <w:lsdException w:name="heading 1" w:uiPriority="9" w:qFormat="1"/>
     <w:lsdException w:name="heading 2" w:semiHidden="1" w:uiPriority="9" w:unhideWhenUsed="1" w:qFormat="1"/>
@@ -1160,11 +1265,8 @@
     <w:lsdException w:name="Table 3D effects 3" w:semiHidden="1" w:unhideWhenUsed="1"/>
     <w:lsdException w:name="Table Contemporary" w:semiHidden="1" w:unhideWhenUsed="1"/>
     <w:lsdException w:name="Table Elegant" w:semiHidden="1" w:unhideWhenUsed="1"/>
-    <w:lsdException w:name="Table Professional" w:semiHidden="1" w:unhideWhenUsed="1"/>
     <w:lsdException w:name="Table Subtle 1" w:semiHidden="1" w:unhideWhenUsed="1"/>
     <w:lsdException w:name="Table Subtle 2" w:semiHidden="1" w:unhideWhenUsed="1"/>
-    <w:lsdException w:name="Table Web 1" w:semiHidden="1" w:unhideWhenUsed="1"/>
-    <w:lsdException w:name="Table Web 2" w:semiHidden="1" w:unhideWhenUsed="1"/>
     <w:lsdException w:name="Table Web 3" w:semiHidden="1" w:unhideWhenUsed="1"/>
     <w:lsdException w:name="Balloon Text" w:semiHidden="1" w:unhideWhenUsed="1"/>
     <w:lsdException w:name="Table Grid" w:uiPriority="39"/>
@@ -1384,6 +1486,12 @@
     <w:lsdException w:name="List Table 5 Dark Accent 6" w:uiPriority="50"/>
     <w:lsdException w:name="List Table 6 Colorful Accent 6" w:uiPriority="51"/>
     <w:lsdException w:name="List Table 7 Colorful Accent 6" w:uiPriority="52"/>
+    <w:lsdException w:name="Mention" w:semiHidden="1" w:unhideWhenUsed="1"/>
+    <w:lsdException w:name="Smart Hyperlink" w:semiHidden="1" w:unhideWhenUsed="1"/>
+    <w:lsdException w:name="Hashtag" w:semiHidden="1" w:unhideWhenUsed="1"/>
+    <w:lsdException w:name="Unresolved Mention" w:semiHidden="1" w:unhideWhenUsed="1"/>
+    <w:lsdException w:name="Smart Link" w:semiHidden="1" w:unhideWhenUsed="1"/>
+    <w:lsdException w:name="Smart Link Error" w:semiHidden="1" w:unhideWhenUsed="1"/>
   </w:latentStyles>
   <w:style w:type="paragraph" w:default="1" w:styleId="Normal">
     <w:name w:val="Normal"/>

</xml_diff>

<commit_message>
Wrote more explanation of the 3-tier diagram
</commit_message>
<xml_diff>
--- a/docs/Project Proposal Team 26.docx
+++ b/docs/Project Proposal Team 26.docx
@@ -171,12 +171,10 @@
           <w:sz w:val="48"/>
           <w:szCs w:val="48"/>
         </w:rPr>
-        <w:t>Antoine Ngu</w:t>
-      </w:r>
-    </w:p>
-    <w:p>
-      <w:pPr>
-        <w:jc w:val="center"/>
+        <w:t xml:space="preserve">Antoine </w:t>
+      </w:r>
+      <w:proofErr w:type="spellStart"/>
+      <w:r>
         <w:rPr>
           <w:rFonts w:ascii="Times New Roman" w:hAnsi="Times New Roman" w:cs="Times New Roman"/>
           <w:b/>
@@ -184,8 +182,13 @@
           <w:sz w:val="48"/>
           <w:szCs w:val="48"/>
         </w:rPr>
-      </w:pPr>
-      <w:r>
+        <w:t>Ngu</w:t>
+      </w:r>
+      <w:proofErr w:type="spellEnd"/>
+    </w:p>
+    <w:p>
+      <w:pPr>
+        <w:jc w:val="center"/>
         <w:rPr>
           <w:rFonts w:ascii="Times New Roman" w:hAnsi="Times New Roman" w:cs="Times New Roman"/>
           <w:b/>
@@ -193,12 +196,8 @@
           <w:sz w:val="48"/>
           <w:szCs w:val="48"/>
         </w:rPr>
-        <w:t>Dale Christian Seen</w:t>
-      </w:r>
-    </w:p>
-    <w:p>
-      <w:pPr>
-        <w:jc w:val="center"/>
+      </w:pPr>
+      <w:r>
         <w:rPr>
           <w:rFonts w:ascii="Times New Roman" w:hAnsi="Times New Roman" w:cs="Times New Roman"/>
           <w:b/>
@@ -206,7 +205,8 @@
           <w:sz w:val="48"/>
           <w:szCs w:val="48"/>
         </w:rPr>
-      </w:pPr>
+        <w:t>Dale Christian Seen</w:t>
+      </w:r>
     </w:p>
     <w:p>
       <w:pPr>
@@ -251,6 +251,8 @@
           <w:rFonts w:ascii="Times New Roman" w:hAnsi="Times New Roman" w:cs="Times New Roman"/>
           <w:b/>
           <w:bCs/>
+          <w:sz w:val="48"/>
+          <w:szCs w:val="48"/>
         </w:rPr>
       </w:pPr>
     </w:p>
@@ -266,17 +268,31 @@
     </w:p>
     <w:p>
       <w:pPr>
-        <w:rPr>
-          <w:rFonts w:ascii="Times New Roman" w:hAnsi="Times New Roman" w:cs="Times New Roman"/>
-          <w:b/>
-          <w:bCs/>
-        </w:rPr>
-      </w:pPr>
-      <w:r>
-        <w:rPr>
-          <w:rFonts w:ascii="Times New Roman" w:hAnsi="Times New Roman" w:cs="Times New Roman"/>
-          <w:b/>
-          <w:bCs/>
+        <w:jc w:val="center"/>
+        <w:rPr>
+          <w:rFonts w:ascii="Times New Roman" w:hAnsi="Times New Roman" w:cs="Times New Roman"/>
+          <w:b/>
+          <w:bCs/>
+        </w:rPr>
+      </w:pPr>
+    </w:p>
+    <w:p>
+      <w:pPr>
+        <w:rPr>
+          <w:rFonts w:ascii="Times New Roman" w:hAnsi="Times New Roman" w:cs="Times New Roman"/>
+          <w:b/>
+          <w:bCs/>
+          <w:sz w:val="28"/>
+          <w:szCs w:val="28"/>
+        </w:rPr>
+      </w:pPr>
+      <w:r>
+        <w:rPr>
+          <w:rFonts w:ascii="Times New Roman" w:hAnsi="Times New Roman" w:cs="Times New Roman"/>
+          <w:b/>
+          <w:bCs/>
+          <w:sz w:val="28"/>
+          <w:szCs w:val="28"/>
         </w:rPr>
         <w:lastRenderedPageBreak/>
         <w:t>Project Overview</w:t>
@@ -308,8 +324,6 @@
           <w:rFonts w:ascii="Times New Roman" w:hAnsi="Times New Roman" w:cs="Times New Roman"/>
         </w:rPr>
       </w:pPr>
-      <w:bookmarkStart w:id="0" w:name="_GoBack"/>
-      <w:bookmarkEnd w:id="0"/>
       <w:r>
         <w:rPr>
           <w:rFonts w:ascii="Times New Roman" w:hAnsi="Times New Roman" w:cs="Times New Roman"/>
@@ -390,13 +404,17 @@
           <w:rFonts w:ascii="Times New Roman" w:hAnsi="Times New Roman" w:cs="Times New Roman"/>
           <w:b/>
           <w:bCs/>
-        </w:rPr>
-      </w:pPr>
-      <w:r>
-        <w:rPr>
-          <w:rFonts w:ascii="Times New Roman" w:hAnsi="Times New Roman" w:cs="Times New Roman"/>
-          <w:b/>
-          <w:bCs/>
+          <w:sz w:val="28"/>
+          <w:szCs w:val="28"/>
+        </w:rPr>
+      </w:pPr>
+      <w:r>
+        <w:rPr>
+          <w:rFonts w:ascii="Times New Roman" w:hAnsi="Times New Roman" w:cs="Times New Roman"/>
+          <w:b/>
+          <w:bCs/>
+          <w:sz w:val="28"/>
+          <w:szCs w:val="28"/>
         </w:rPr>
         <w:t>System Environment</w:t>
       </w:r>
@@ -473,27 +491,190 @@
       <w:pPr>
         <w:rPr>
           <w:rFonts w:ascii="Times New Roman" w:hAnsi="Times New Roman" w:cs="Times New Roman"/>
-          <w:b/>
-          <w:bCs/>
-        </w:rPr>
-      </w:pPr>
-      <w:r>
-        <w:rPr>
-          <w:rFonts w:ascii="Times New Roman" w:hAnsi="Times New Roman" w:cs="Times New Roman"/>
-          <w:b/>
-          <w:bCs/>
+        </w:rPr>
+      </w:pPr>
+      <w:r>
+        <w:rPr>
+          <w:rFonts w:ascii="Times New Roman" w:hAnsi="Times New Roman" w:cs="Times New Roman"/>
+        </w:rPr>
+        <w:t xml:space="preserve">The presentation layer </w:t>
+      </w:r>
+      <w:r>
+        <w:rPr>
+          <w:rFonts w:ascii="Times New Roman" w:hAnsi="Times New Roman" w:cs="Times New Roman"/>
+        </w:rPr>
+        <w:t>will consist</w:t>
+      </w:r>
+      <w:r>
+        <w:rPr>
+          <w:rFonts w:ascii="Times New Roman" w:hAnsi="Times New Roman" w:cs="Times New Roman"/>
+        </w:rPr>
+        <w:t xml:space="preserve"> of the frontend</w:t>
+      </w:r>
+      <w:r>
+        <w:rPr>
+          <w:rFonts w:ascii="Times New Roman" w:hAnsi="Times New Roman" w:cs="Times New Roman"/>
+        </w:rPr>
+        <w:t xml:space="preserve"> and UI</w:t>
+      </w:r>
+      <w:r>
+        <w:rPr>
+          <w:rFonts w:ascii="Times New Roman" w:hAnsi="Times New Roman" w:cs="Times New Roman"/>
+        </w:rPr>
+        <w:t xml:space="preserve"> frameworks/libraries </w:t>
+      </w:r>
+      <w:r>
+        <w:rPr>
+          <w:rFonts w:ascii="Times New Roman" w:hAnsi="Times New Roman" w:cs="Times New Roman"/>
+        </w:rPr>
+        <w:t xml:space="preserve">used to </w:t>
+      </w:r>
+      <w:r>
+        <w:rPr>
+          <w:rFonts w:ascii="Times New Roman" w:hAnsi="Times New Roman" w:cs="Times New Roman"/>
+        </w:rPr>
+        <w:t>render the GUI that will be presented to the user. More information on the framework/libraries and the reasons as to why the team chose to add them to the</w:t>
+      </w:r>
+      <w:r>
+        <w:rPr>
+          <w:rFonts w:ascii="Times New Roman" w:hAnsi="Times New Roman" w:cs="Times New Roman"/>
+        </w:rPr>
+        <w:t xml:space="preserve"> environment can be found in the Non-functional issues section.</w:t>
+      </w:r>
+      <w:r>
+        <w:rPr>
+          <w:rFonts w:ascii="Times New Roman" w:hAnsi="Times New Roman" w:cs="Times New Roman"/>
+        </w:rPr>
+        <w:t xml:space="preserve"> The programming language written here will be JavaScript and will also include HTML/CSS.</w:t>
+      </w:r>
+    </w:p>
+    <w:p>
+      <w:pPr>
+        <w:rPr>
+          <w:rFonts w:ascii="Times New Roman" w:hAnsi="Times New Roman" w:cs="Times New Roman"/>
+        </w:rPr>
+      </w:pPr>
+    </w:p>
+    <w:p>
+      <w:pPr>
+        <w:rPr>
+          <w:rFonts w:ascii="Times New Roman" w:hAnsi="Times New Roman" w:cs="Times New Roman"/>
+        </w:rPr>
+      </w:pPr>
+      <w:r>
+        <w:rPr>
+          <w:rFonts w:ascii="Times New Roman" w:hAnsi="Times New Roman" w:cs="Times New Roman"/>
+        </w:rPr>
+        <w:t>The business layer</w:t>
+      </w:r>
+      <w:r>
+        <w:rPr>
+          <w:rFonts w:ascii="Times New Roman" w:hAnsi="Times New Roman" w:cs="Times New Roman"/>
+        </w:rPr>
+        <w:t xml:space="preserve"> will</w:t>
+      </w:r>
+      <w:r>
+        <w:rPr>
+          <w:rFonts w:ascii="Times New Roman" w:hAnsi="Times New Roman" w:cs="Times New Roman"/>
+        </w:rPr>
+        <w:t xml:space="preserve"> consist of NodeJS with ExpressJS. </w:t>
+      </w:r>
+      <w:r>
+        <w:rPr>
+          <w:rFonts w:ascii="Times New Roman" w:hAnsi="Times New Roman" w:cs="Times New Roman"/>
+        </w:rPr>
+        <w:t xml:space="preserve">ExpressJS is a popular web application framework that is used by many new applications for their </w:t>
+      </w:r>
+      <w:r>
+        <w:rPr>
+          <w:rFonts w:ascii="Times New Roman" w:hAnsi="Times New Roman" w:cs="Times New Roman"/>
+        </w:rPr>
+        <w:t xml:space="preserve">server-side web programming. It runs on the NodeJS platform and will be used to </w:t>
+      </w:r>
+      <w:r>
+        <w:rPr>
+          <w:rFonts w:ascii="Times New Roman" w:hAnsi="Times New Roman" w:cs="Times New Roman"/>
+        </w:rPr>
+        <w:t xml:space="preserve">connect the database and frontend </w:t>
+      </w:r>
+      <w:r>
+        <w:rPr>
+          <w:rFonts w:ascii="Times New Roman" w:hAnsi="Times New Roman" w:cs="Times New Roman"/>
+        </w:rPr>
+        <w:t xml:space="preserve">together. </w:t>
+      </w:r>
+      <w:r>
+        <w:rPr>
+          <w:rFonts w:ascii="Times New Roman" w:hAnsi="Times New Roman" w:cs="Times New Roman"/>
+        </w:rPr>
+        <w:t>All the business logic of the app will be written here. The programming language used for this layer will be JavaScript.</w:t>
+      </w:r>
+    </w:p>
+    <w:p>
+      <w:pPr>
+        <w:rPr>
+          <w:rFonts w:ascii="Times New Roman" w:hAnsi="Times New Roman" w:cs="Times New Roman"/>
+        </w:rPr>
+      </w:pPr>
+    </w:p>
+    <w:p>
+      <w:pPr>
+        <w:rPr>
+          <w:rFonts w:ascii="Times New Roman" w:hAnsi="Times New Roman" w:cs="Times New Roman"/>
+        </w:rPr>
+      </w:pPr>
+      <w:r>
+        <w:rPr>
+          <w:rFonts w:ascii="Times New Roman" w:hAnsi="Times New Roman" w:cs="Times New Roman"/>
+        </w:rPr>
+        <w:t xml:space="preserve">The data access layer will consist of the MySQL database as is required for the project. </w:t>
+      </w:r>
+      <w:r>
+        <w:rPr>
+          <w:rFonts w:ascii="Times New Roman" w:hAnsi="Times New Roman" w:cs="Times New Roman"/>
+        </w:rPr>
+        <w:t xml:space="preserve">The main language will be SQL. For development purposes, the team will be using a popular server-side development software called </w:t>
+      </w:r>
+      <w:r>
+        <w:rPr>
+          <w:rFonts w:ascii="Times New Roman" w:hAnsi="Times New Roman" w:cs="Times New Roman"/>
+          <w:i/>
+          <w:iCs/>
+        </w:rPr>
+        <w:t>XAMPP</w:t>
+      </w:r>
+      <w:r>
+        <w:rPr>
+          <w:rFonts w:ascii="Times New Roman" w:hAnsi="Times New Roman" w:cs="Times New Roman"/>
+        </w:rPr>
+        <w:t xml:space="preserve"> without the Apache HTTP server and only the MySQL database.  </w:t>
+      </w:r>
+    </w:p>
+    <w:p>
+      <w:pPr>
+        <w:rPr>
+          <w:rFonts w:ascii="Times New Roman" w:hAnsi="Times New Roman" w:cs="Times New Roman"/>
+        </w:rPr>
+      </w:pPr>
+      <w:bookmarkStart w:id="0" w:name="_GoBack"/>
+      <w:bookmarkEnd w:id="0"/>
+    </w:p>
+    <w:p>
+      <w:pPr>
+        <w:rPr>
+          <w:rFonts w:ascii="Times New Roman" w:hAnsi="Times New Roman" w:cs="Times New Roman"/>
+        </w:rPr>
+      </w:pPr>
+      <w:r>
+        <w:rPr>
+          <w:rFonts w:ascii="Times New Roman" w:hAnsi="Times New Roman" w:cs="Times New Roman"/>
+          <w:b/>
+          <w:bCs/>
+          <w:sz w:val="28"/>
+          <w:szCs w:val="28"/>
         </w:rPr>
         <w:t>Functional Requirements</w:t>
       </w:r>
-    </w:p>
-    <w:p>
-      <w:pPr>
-        <w:rPr>
-          <w:rFonts w:ascii="Times New Roman" w:hAnsi="Times New Roman" w:cs="Times New Roman"/>
-          <w:b/>
-          <w:bCs/>
-        </w:rPr>
-      </w:pPr>
     </w:p>
     <w:p>
       <w:pPr>
@@ -528,6 +709,7 @@
         <w:rPr>
           <w:rFonts w:ascii="Times New Roman" w:hAnsi="Times New Roman" w:cs="Times New Roman"/>
         </w:rPr>
+        <w:lastRenderedPageBreak/>
         <w:t>Production incidents should include the date they were opened, what software or product was affected, what client was affected by the production issue, a description of the production incident.</w:t>
       </w:r>
     </w:p>
@@ -564,7 +746,21 @@
         <w:rPr>
           <w:rFonts w:ascii="Times New Roman" w:hAnsi="Times New Roman" w:cs="Times New Roman"/>
         </w:rPr>
-        <w:t>Allow members of development teams to view production incident tickets, and move them along a timeline of states (opened, in progress, in verification, closed) as they resolve the issue.</w:t>
+        <w:t xml:space="preserve">Allow members of development teams to view production incident </w:t>
+      </w:r>
+      <w:proofErr w:type="gramStart"/>
+      <w:r>
+        <w:rPr>
+          <w:rFonts w:ascii="Times New Roman" w:hAnsi="Times New Roman" w:cs="Times New Roman"/>
+        </w:rPr>
+        <w:t>tickets, and</w:t>
+      </w:r>
+      <w:proofErr w:type="gramEnd"/>
+      <w:r>
+        <w:rPr>
+          <w:rFonts w:ascii="Times New Roman" w:hAnsi="Times New Roman" w:cs="Times New Roman"/>
+        </w:rPr>
+        <w:t xml:space="preserve"> move them along a timeline of states (opened, in progress, in verification, closed) as they resolve the issue.</w:t>
       </w:r>
     </w:p>
     <w:p>
@@ -703,7 +899,6 @@
         <w:rPr>
           <w:rFonts w:ascii="Times New Roman" w:hAnsi="Times New Roman" w:cs="Times New Roman"/>
         </w:rPr>
-        <w:lastRenderedPageBreak/>
         <w:t>Users and Roles:</w:t>
       </w:r>
     </w:p>
@@ -807,31 +1002,28 @@
       <w:pPr>
         <w:rPr>
           <w:rFonts w:ascii="Times New Roman" w:hAnsi="Times New Roman" w:cs="Times New Roman"/>
-        </w:rPr>
-      </w:pPr>
-    </w:p>
-    <w:p>
-      <w:pPr>
-        <w:rPr>
-          <w:rFonts w:ascii="Times New Roman" w:hAnsi="Times New Roman" w:cs="Times New Roman"/>
-          <w:b/>
-          <w:bCs/>
-        </w:rPr>
-      </w:pPr>
-    </w:p>
-    <w:p>
-      <w:pPr>
-        <w:rPr>
-          <w:rFonts w:ascii="Times New Roman" w:hAnsi="Times New Roman" w:cs="Times New Roman"/>
-          <w:b/>
-          <w:bCs/>
-        </w:rPr>
-      </w:pPr>
-      <w:r>
-        <w:rPr>
-          <w:rFonts w:ascii="Times New Roman" w:hAnsi="Times New Roman" w:cs="Times New Roman"/>
-          <w:b/>
-          <w:bCs/>
+          <w:b/>
+          <w:bCs/>
+        </w:rPr>
+      </w:pPr>
+    </w:p>
+    <w:p>
+      <w:pPr>
+        <w:rPr>
+          <w:rFonts w:ascii="Times New Roman" w:hAnsi="Times New Roman" w:cs="Times New Roman"/>
+          <w:b/>
+          <w:bCs/>
+          <w:sz w:val="28"/>
+          <w:szCs w:val="28"/>
+        </w:rPr>
+      </w:pPr>
+      <w:r>
+        <w:rPr>
+          <w:rFonts w:ascii="Times New Roman" w:hAnsi="Times New Roman" w:cs="Times New Roman"/>
+          <w:b/>
+          <w:bCs/>
+          <w:sz w:val="28"/>
+          <w:szCs w:val="28"/>
         </w:rPr>
         <w:t>Non-functional Issues:</w:t>
       </w:r>
@@ -846,7 +1038,13 @@
         <w:rPr>
           <w:rFonts w:ascii="Times New Roman" w:hAnsi="Times New Roman" w:cs="Times New Roman"/>
         </w:rPr>
-        <w:t>We will be using Facebook's React library to build the GUI of our application. React is a popular frontend framework among web developers</w:t>
+        <w:t>The team</w:t>
+      </w:r>
+      <w:r>
+        <w:rPr>
+          <w:rFonts w:ascii="Times New Roman" w:hAnsi="Times New Roman" w:cs="Times New Roman"/>
+        </w:rPr>
+        <w:t xml:space="preserve"> will be using Facebook's React library to build the GUI of our application. React is a popular frontend framework among web developers</w:t>
       </w:r>
       <w:r>
         <w:rPr>
@@ -958,7 +1156,19 @@
         <w:rPr>
           <w:rFonts w:ascii="Times New Roman" w:hAnsi="Times New Roman" w:cs="Times New Roman"/>
         </w:rPr>
-        <w:t>For the security of our app and its users, we will be using various libraries for hashing and salting user credentials, Web tokens for</w:t>
+        <w:t xml:space="preserve">For the security of our app and its users, we will be using various libraries for hashing and salting user credentials, </w:t>
+      </w:r>
+      <w:r>
+        <w:rPr>
+          <w:rFonts w:ascii="Times New Roman" w:hAnsi="Times New Roman" w:cs="Times New Roman"/>
+        </w:rPr>
+        <w:t>w</w:t>
+      </w:r>
+      <w:r>
+        <w:rPr>
+          <w:rFonts w:ascii="Times New Roman" w:hAnsi="Times New Roman" w:cs="Times New Roman"/>
+        </w:rPr>
+        <w:t>eb tokens for</w:t>
       </w:r>
       <w:r>
         <w:rPr>
@@ -970,7 +1180,13 @@
         <w:rPr>
           <w:rFonts w:ascii="Times New Roman" w:hAnsi="Times New Roman" w:cs="Times New Roman"/>
         </w:rPr>
-        <w:t>keeping track of sessions and access control, and user authorization.</w:t>
+        <w:t>keeping track of sessions and access control, and user authorization</w:t>
+      </w:r>
+      <w:r>
+        <w:rPr>
+          <w:rFonts w:ascii="Times New Roman" w:hAnsi="Times New Roman" w:cs="Times New Roman"/>
+        </w:rPr>
+        <w:t xml:space="preserve">. </w:t>
       </w:r>
     </w:p>
     <w:sectPr>
@@ -1265,8 +1481,11 @@
     <w:lsdException w:name="Table 3D effects 3" w:semiHidden="1" w:unhideWhenUsed="1"/>
     <w:lsdException w:name="Table Contemporary" w:semiHidden="1" w:unhideWhenUsed="1"/>
     <w:lsdException w:name="Table Elegant" w:semiHidden="1" w:unhideWhenUsed="1"/>
+    <w:lsdException w:name="Table Professional" w:semiHidden="1" w:unhideWhenUsed="1"/>
     <w:lsdException w:name="Table Subtle 1" w:semiHidden="1" w:unhideWhenUsed="1"/>
     <w:lsdException w:name="Table Subtle 2" w:semiHidden="1" w:unhideWhenUsed="1"/>
+    <w:lsdException w:name="Table Web 1" w:semiHidden="1" w:unhideWhenUsed="1"/>
+    <w:lsdException w:name="Table Web 2" w:semiHidden="1" w:unhideWhenUsed="1"/>
     <w:lsdException w:name="Table Web 3" w:semiHidden="1" w:unhideWhenUsed="1"/>
     <w:lsdException w:name="Balloon Text" w:semiHidden="1" w:unhideWhenUsed="1"/>
     <w:lsdException w:name="Table Grid" w:uiPriority="39"/>

</xml_diff>